<commit_message>
add sequence diagram to docs
</commit_message>
<xml_diff>
--- a/docs/ArticlesManagerDocumentation.docx
+++ b/docs/ArticlesManagerDocumentation.docx
@@ -45,7 +45,7 @@
           <w:szCs w:val="28"/>
           <w:rtl w:val="0"/>
         </w:rPr>
-        <w:t xml:space="preserve">The project provides an easy and convenient way to manage articles for particular user. Project consists of two microservices: API written in Ruby on Rails and UI written in Angular. UI uses Single-page application pattern. PostgreSQL is responsible for data storage. Deployment tools include Docker and AWS.</w:t>
+        <w:t xml:space="preserve">The project provides an easy and convenient way to manage articles for the particular user. Project consists of two microservices: API written in Ruby on Rails and UI written in Angular. UI uses Single-page application pattern. PostgreSQL is responsible for data storage. Deployment tools include Docker and AWS.</w:t>
       </w:r>
     </w:p>
     <w:p>
@@ -293,7 +293,7 @@
                 <w:szCs w:val="28"/>
                 <w:rtl w:val="0"/>
               </w:rPr>
-              <w:t xml:space="preserve">User that isn`t logged in, can register and log in.</w:t>
+              <w:t xml:space="preserve">User that isn't logged in, can register and log in.</w:t>
             </w:r>
           </w:p>
         </w:tc>
@@ -441,12 +441,12 @@
           <wp:inline distB="114300" distT="114300" distL="114300" distR="114300">
             <wp:extent cx="6867525" cy="3998519"/>
             <wp:effectExtent b="0" l="0" r="0" t="0"/>
-            <wp:docPr id="1" name="image1.png"/>
+            <wp:docPr id="1" name="image2.png"/>
             <a:graphic>
               <a:graphicData uri="http://schemas.openxmlformats.org/drawingml/2006/picture">
                 <pic:pic>
                   <pic:nvPicPr>
-                    <pic:cNvPr id="0" name="image1.png"/>
+                    <pic:cNvPr id="0" name="image2.png"/>
                     <pic:cNvPicPr preferRelativeResize="0"/>
                   </pic:nvPicPr>
                   <pic:blipFill>
@@ -528,6 +528,97 @@
       </w:pPr>
       <w:r>
         <w:rPr>
+          <w:rtl w:val="0"/>
+        </w:rPr>
+      </w:r>
+    </w:p>
+    <w:p>
+      <w:pPr>
+        <w:rPr>
+          <w:b w:val="1"/>
+          <w:sz w:val="40"/>
+          <w:szCs w:val="40"/>
+        </w:rPr>
+      </w:pPr>
+      <w:r>
+        <w:rPr>
+          <w:b w:val="1"/>
+          <w:sz w:val="40"/>
+          <w:szCs w:val="40"/>
+          <w:rtl w:val="0"/>
+        </w:rPr>
+        <w:t xml:space="preserve">Sequence diagram</w:t>
+        <w:br w:type="textWrapping"/>
+      </w:r>
+      <w:r>
+        <w:rPr>
+          <w:b w:val="1"/>
+          <w:sz w:val="40"/>
+          <w:szCs w:val="40"/>
+        </w:rPr>
+        <w:drawing>
+          <wp:inline distB="114300" distT="114300" distL="114300" distR="114300">
+            <wp:extent cx="6924825" cy="4902200"/>
+            <wp:effectExtent b="0" l="0" r="0" t="0"/>
+            <wp:docPr id="3" name="image1.png"/>
+            <a:graphic>
+              <a:graphicData uri="http://schemas.openxmlformats.org/drawingml/2006/picture">
+                <pic:pic>
+                  <pic:nvPicPr>
+                    <pic:cNvPr id="0" name="image1.png"/>
+                    <pic:cNvPicPr preferRelativeResize="0"/>
+                  </pic:nvPicPr>
+                  <pic:blipFill>
+                    <a:blip r:embed="rId7"/>
+                    <a:srcRect b="0" l="0" r="0" t="0"/>
+                    <a:stretch>
+                      <a:fillRect/>
+                    </a:stretch>
+                  </pic:blipFill>
+                  <pic:spPr>
+                    <a:xfrm>
+                      <a:off x="0" y="0"/>
+                      <a:ext cx="6924825" cy="4902200"/>
+                    </a:xfrm>
+                    <a:prstGeom prst="rect"/>
+                    <a:ln/>
+                  </pic:spPr>
+                </pic:pic>
+              </a:graphicData>
+            </a:graphic>
+          </wp:inline>
+        </w:drawing>
+      </w:r>
+      <w:r>
+        <w:rPr>
+          <w:rtl w:val="0"/>
+        </w:rPr>
+      </w:r>
+    </w:p>
+    <w:p>
+      <w:pPr>
+        <w:rPr>
+          <w:b w:val="1"/>
+          <w:sz w:val="40"/>
+          <w:szCs w:val="40"/>
+        </w:rPr>
+      </w:pPr>
+      <w:r>
+        <w:rPr>
+          <w:rtl w:val="0"/>
+        </w:rPr>
+      </w:r>
+    </w:p>
+    <w:p>
+      <w:pPr>
+        <w:rPr>
+          <w:b w:val="1"/>
+          <w:sz w:val="40"/>
+          <w:szCs w:val="40"/>
+        </w:rPr>
+      </w:pPr>
+      <w:r>
+        <w:rPr>
           <w:b w:val="1"/>
           <w:sz w:val="40"/>
           <w:szCs w:val="40"/>
@@ -568,16 +659,16 @@
           <wp:inline distB="114300" distT="114300" distL="114300" distR="114300">
             <wp:extent cx="6389153" cy="2154197"/>
             <wp:effectExtent b="0" l="0" r="0" t="0"/>
-            <wp:docPr id="2" name="image2.png"/>
+            <wp:docPr id="2" name="image3.png"/>
             <a:graphic>
               <a:graphicData uri="http://schemas.openxmlformats.org/drawingml/2006/picture">
                 <pic:pic>
                   <pic:nvPicPr>
-                    <pic:cNvPr id="0" name="image2.png"/>
+                    <pic:cNvPr id="0" name="image3.png"/>
                     <pic:cNvPicPr preferRelativeResize="0"/>
                   </pic:nvPicPr>
                   <pic:blipFill>
-                    <a:blip r:embed="rId7"/>
+                    <a:blip r:embed="rId8"/>
                     <a:srcRect b="0" l="0" r="0" t="0"/>
                     <a:stretch>
                       <a:fillRect/>

</xml_diff>